<commit_message>
Llevar mas de un estudiante!
Mayor motivaci'on, mejor rendimiento y son opurtunidades
para el desarrollo de la sociedad cubana que no podemos
seguir perdiendo..
</commit_message>
<xml_diff>
--- a/IOI 2016 Reporte.docx
+++ b/IOI 2016 Reporte.docx
@@ -2,20 +2,6 @@
 <file path=word/document.xml><?xml version="1.0" encoding="utf-8"?>
 <w:document xmlns:o="urn:schemas-microsoft-com:office:office" xmlns:r="http://schemas.openxmlformats.org/officeDocument/2006/relationships" xmlns:v="urn:schemas-microsoft-com:vml" xmlns:w="http://schemas.openxmlformats.org/wordprocessingml/2006/main" xmlns:w10="urn:schemas-microsoft-com:office:word" xmlns:wp="http://schemas.openxmlformats.org/drawingml/2006/wordprocessingDrawing">
   <w:body>
-    <w:p>
-      <w:pPr>
-        <w:pStyle w:val="Normal"/>
-        <w:widowControl/>
-        <w:bidi w:val="0"/>
-        <w:spacing w:lineRule="auto" w:line="240" w:before="0" w:after="0"/>
-        <w:ind w:left="-449" w:right="-629" w:hanging="0"/>
-        <w:jc w:val="both"/>
-        <w:rPr/>
-      </w:pPr>
-      <w:r>
-        <w:rPr/>
-      </w:r>
-    </w:p>
     <w:p>
       <w:pPr>
         <w:pStyle w:val="Normal"/>
@@ -1046,27 +1032,64 @@
           <w:rFonts w:cs="Arial" w:ascii="Arial" w:hAnsi="Arial"/>
           <w:szCs w:val="24"/>
         </w:rPr>
-        <w:t>Como competencia es evidente que todos esperamos medalla, Ernesto en primer lugar, pero creo que somos ganadores en muchos sentidos: ¡todo el esfuerzo para llegar a la IOI, todas las experiencias vividas, los nuevos amigos, el conocimiento de otras culturas, la superación individual y todo lo aprendido tienen mucho valor! Varios países, como Chipre, Dominicana, México, Argentina, Bolivia, y el propio presidente de la IOI, se acercaron en algún que otro momento para apoyarnos por el hecho de no participar con un equipo completo por falta de financiación. Además, hemos aprendido muchas cosas y traemos numerosas ideas y motivaciones para nuestra actividad en Cuba.</w:t>
-      </w:r>
-    </w:p>
-    <w:p>
-      <w:pPr>
-        <w:pStyle w:val="Normal"/>
-        <w:widowControl/>
-        <w:bidi w:val="0"/>
-        <w:spacing w:lineRule="auto" w:line="240" w:before="0" w:after="0"/>
-        <w:ind w:left="-449" w:right="-629" w:hanging="0"/>
-        <w:jc w:val="both"/>
-        <w:rPr>
-          <w:rFonts w:cs="Arial" w:ascii="Arial" w:hAnsi="Arial"/>
-          <w:szCs w:val="24"/>
-        </w:rPr>
-      </w:pPr>
-      <w:r>
-        <w:rPr>
-          <w:rFonts w:cs="Arial" w:ascii="Arial" w:hAnsi="Arial"/>
-          <w:szCs w:val="24"/>
-        </w:rPr>
+        <w:t xml:space="preserve">Como competencia es evidente que todos esperamos medalla, Ernesto en primer lugar, pero creo que somos ganadores en muchos sentidos: ¡todo el esfuerzo para llegar a la IOI, todas las experiencias vividas, los nuevos amigos, el conocimiento de otras culturas, la superación individual y todo lo aprendido tienen mucho valor! Varios países, como Chipre, Dominicana, México, Argentina, Bolivia, y el propio presidente de la IOI, se acercaron en algún que otro momento para apoyarnos por el hecho de no participar con un equipo completo por falta de financiación. Además, hemos aprendido muchas cosas y traemos numerosas ideas y motivaciones para nuestra actividad en Cuba. </w:t>
+      </w:r>
+    </w:p>
+    <w:p>
+      <w:pPr>
+        <w:pStyle w:val="Normal"/>
+        <w:widowControl/>
+        <w:bidi w:val="0"/>
+        <w:spacing w:lineRule="auto" w:line="240" w:before="0" w:after="0"/>
+        <w:ind w:left="-449" w:right="-629" w:hanging="0"/>
+        <w:jc w:val="both"/>
+        <w:rPr>
+          <w:rFonts w:cs="Arial" w:ascii="Arial" w:hAnsi="Arial"/>
+          <w:sz w:val="12"/>
+          <w:szCs w:val="12"/>
+        </w:rPr>
+      </w:pPr>
+      <w:r>
+        <w:rPr>
+          <w:rFonts w:cs="Arial" w:ascii="Arial" w:hAnsi="Arial"/>
+          <w:sz w:val="12"/>
+          <w:szCs w:val="12"/>
+        </w:rPr>
+      </w:r>
+    </w:p>
+    <w:p>
+      <w:pPr>
+        <w:pStyle w:val="Normal"/>
+        <w:widowControl/>
+        <w:bidi w:val="0"/>
+        <w:spacing w:lineRule="auto" w:line="240" w:before="0" w:after="0"/>
+        <w:ind w:left="-449" w:right="-629" w:hanging="0"/>
+        <w:jc w:val="both"/>
+        <w:rPr>
+          <w:rFonts w:cs="Arial" w:ascii="Arial" w:hAnsi="Arial"/>
+          <w:szCs w:val="24"/>
+        </w:rPr>
+      </w:pPr>
+      <w:r>
+        <w:rPr>
+          <w:rFonts w:cs="Arial" w:ascii="Arial" w:hAnsi="Arial"/>
+          <w:szCs w:val="24"/>
+        </w:rPr>
+        <w:t>Los entrenadores y concursantes de informática consideramos que el país debe hacer un esfuerzo y llevar a más de un estudiante a estas lides de modo que compitamos como equipo, aspecto que mejoraría nuestro rendimiento y motivaría más a nuestros talentos y futuros profesionales al servicio de la sociedad.</w:t>
+      </w:r>
+    </w:p>
+    <w:p>
+      <w:pPr>
+        <w:pStyle w:val="Normal"/>
+        <w:widowControl/>
+        <w:bidi w:val="0"/>
+        <w:spacing w:lineRule="auto" w:line="240" w:before="0" w:after="0"/>
+        <w:ind w:left="-449" w:right="-629" w:hanging="0"/>
+        <w:jc w:val="both"/>
+        <w:rPr/>
+      </w:pPr>
+      <w:r>
+        <w:rPr/>
       </w:r>
     </w:p>
     <w:p>
@@ -2261,6 +2284,62 @@
         <w:spacing w:lineRule="auto" w:line="240" w:before="0" w:after="0"/>
         <w:ind w:left="-449" w:right="-629" w:hanging="0"/>
         <w:jc w:val="both"/>
+        <w:rPr/>
+      </w:pPr>
+      <w:r>
+        <w:rPr/>
+      </w:r>
+    </w:p>
+    <w:p>
+      <w:pPr>
+        <w:pStyle w:val="Normal"/>
+        <w:widowControl/>
+        <w:bidi w:val="0"/>
+        <w:spacing w:lineRule="auto" w:line="240" w:before="0" w:after="0"/>
+        <w:ind w:left="-449" w:right="-629" w:hanging="0"/>
+        <w:jc w:val="both"/>
+        <w:rPr/>
+      </w:pPr>
+      <w:r>
+        <w:rPr/>
+      </w:r>
+    </w:p>
+    <w:p>
+      <w:pPr>
+        <w:pStyle w:val="Normal"/>
+        <w:widowControl/>
+        <w:bidi w:val="0"/>
+        <w:spacing w:lineRule="auto" w:line="240" w:before="0" w:after="0"/>
+        <w:ind w:left="-449" w:right="-629" w:hanging="0"/>
+        <w:jc w:val="both"/>
+        <w:rPr/>
+      </w:pPr>
+      <w:r>
+        <w:rPr/>
+      </w:r>
+    </w:p>
+    <w:p>
+      <w:pPr>
+        <w:pStyle w:val="Normal"/>
+        <w:widowControl/>
+        <w:bidi w:val="0"/>
+        <w:spacing w:lineRule="auto" w:line="240" w:before="0" w:after="0"/>
+        <w:ind w:left="-449" w:right="-629" w:hanging="0"/>
+        <w:jc w:val="both"/>
+        <w:rPr/>
+      </w:pPr>
+      <w:r>
+        <w:rPr/>
+      </w:r>
+    </w:p>
+    <w:p>
+      <w:pPr>
+        <w:pStyle w:val="Normal"/>
+        <w:widowControl/>
+        <w:bidi w:val="0"/>
+        <w:spacing w:lineRule="auto" w:line="240" w:before="0" w:after="0"/>
+        <w:ind w:left="-449" w:right="-629" w:hanging="0"/>
+        <w:jc w:val="both"/>
         <w:rPr>
           <w:rFonts w:cs="Arial" w:ascii="Arial" w:hAnsi="Arial"/>
           <w:szCs w:val="24"/>
@@ -3245,40 +3324,40 @@
         <w:rPr>
           <w:b w:val="false"/>
           <w:bCs w:val="false"/>
-          <w:sz w:val="24"/>
-          <w:szCs w:val="24"/>
-        </w:rPr>
-      </w:pPr>
-      <w:r>
-        <w:rPr>
-          <w:b w:val="false"/>
-          <w:bCs w:val="false"/>
-          <w:sz w:val="24"/>
-          <w:szCs w:val="24"/>
-        </w:rPr>
-      </w:r>
-    </w:p>
-    <w:p>
-      <w:pPr>
-        <w:pStyle w:val="Normal"/>
-        <w:widowControl/>
-        <w:bidi w:val="0"/>
-        <w:spacing w:lineRule="auto" w:line="240" w:before="0" w:after="0"/>
-        <w:ind w:left="-449" w:right="-629" w:hanging="0"/>
-        <w:jc w:val="both"/>
-        <w:rPr>
-          <w:b w:val="false"/>
-          <w:bCs w:val="false"/>
-          <w:sz w:val="24"/>
-          <w:szCs w:val="24"/>
-        </w:rPr>
-      </w:pPr>
-      <w:r>
-        <w:rPr>
-          <w:b w:val="false"/>
-          <w:bCs w:val="false"/>
-          <w:sz w:val="24"/>
-          <w:szCs w:val="24"/>
+          <w:sz w:val="8"/>
+          <w:szCs w:val="8"/>
+        </w:rPr>
+      </w:pPr>
+      <w:r>
+        <w:rPr>
+          <w:b w:val="false"/>
+          <w:bCs w:val="false"/>
+          <w:sz w:val="8"/>
+          <w:szCs w:val="8"/>
+        </w:rPr>
+      </w:r>
+    </w:p>
+    <w:p>
+      <w:pPr>
+        <w:pStyle w:val="Normal"/>
+        <w:widowControl/>
+        <w:bidi w:val="0"/>
+        <w:spacing w:lineRule="auto" w:line="240" w:before="0" w:after="0"/>
+        <w:ind w:left="-449" w:right="-629" w:hanging="0"/>
+        <w:jc w:val="both"/>
+        <w:rPr>
+          <w:b w:val="false"/>
+          <w:bCs w:val="false"/>
+          <w:sz w:val="22"/>
+          <w:szCs w:val="22"/>
+        </w:rPr>
+      </w:pPr>
+      <w:r>
+        <w:rPr>
+          <w:b w:val="false"/>
+          <w:bCs w:val="false"/>
+          <w:sz w:val="22"/>
+          <w:szCs w:val="22"/>
         </w:rPr>
         <w:t>Villa donde estaban alojados concursantes, líderes y miembros del staff de la IOI 2016.</w:t>
       </w:r>
@@ -3338,7 +3417,7 @@
             <wp:positionV relativeFrom="paragraph">
               <wp:align>top</wp:align>
             </wp:positionV>
-            <wp:extent cx="5082540" cy="3279140"/>
+            <wp:extent cx="4578350" cy="2479675"/>
             <wp:effectExtent l="0" t="0" r="0" b="0"/>
             <wp:wrapSquare wrapText="largest"/>
             <wp:docPr id="4" name="Picture" descr=""/>
@@ -3363,7 +3442,7 @@
                   <pic:spPr bwMode="auto">
                     <a:xfrm>
                       <a:off x="0" y="0"/>
-                      <a:ext cx="5082540" cy="3279140"/>
+                      <a:ext cx="4578350" cy="2479675"/>
                     </a:xfrm>
                     <a:prstGeom prst="rect">
                       <a:avLst/>
@@ -3632,114 +3711,42 @@
         <w:ind w:left="-449" w:right="-629" w:hanging="0"/>
         <w:jc w:val="both"/>
         <w:rPr>
-          <w:b/>
-          <w:bCs/>
-          <w:sz w:val="32"/>
-          <w:szCs w:val="32"/>
-        </w:rPr>
-      </w:pPr>
-      <w:r>
-        <w:rPr>
-          <w:b/>
-          <w:bCs/>
-          <w:sz w:val="32"/>
-          <w:szCs w:val="32"/>
-        </w:rPr>
-      </w:r>
-    </w:p>
-    <w:p>
-      <w:pPr>
-        <w:pStyle w:val="Normal"/>
-        <w:widowControl/>
-        <w:bidi w:val="0"/>
-        <w:spacing w:lineRule="auto" w:line="240" w:before="0" w:after="0"/>
-        <w:ind w:left="-449" w:right="-629" w:hanging="0"/>
-        <w:jc w:val="both"/>
-        <w:rPr>
-          <w:b/>
-          <w:bCs/>
-          <w:sz w:val="32"/>
-          <w:szCs w:val="32"/>
-        </w:rPr>
-      </w:pPr>
-      <w:r>
-        <w:rPr>
-          <w:b/>
-          <w:bCs/>
-          <w:sz w:val="32"/>
-          <w:szCs w:val="32"/>
-        </w:rPr>
-      </w:r>
-    </w:p>
-    <w:p>
-      <w:pPr>
-        <w:pStyle w:val="Normal"/>
-        <w:widowControl/>
-        <w:bidi w:val="0"/>
-        <w:spacing w:lineRule="auto" w:line="240" w:before="0" w:after="0"/>
-        <w:ind w:left="-449" w:right="-629" w:hanging="0"/>
-        <w:jc w:val="both"/>
-        <w:rPr>
-          <w:b/>
-          <w:bCs/>
-          <w:sz w:val="32"/>
-          <w:szCs w:val="32"/>
-        </w:rPr>
-      </w:pPr>
-      <w:r>
-        <w:rPr>
-          <w:b/>
-          <w:bCs/>
-          <w:sz w:val="32"/>
-          <w:szCs w:val="32"/>
-        </w:rPr>
-      </w:r>
-    </w:p>
-    <w:p>
-      <w:pPr>
-        <w:pStyle w:val="Normal"/>
-        <w:widowControl/>
-        <w:bidi w:val="0"/>
-        <w:spacing w:lineRule="auto" w:line="240" w:before="0" w:after="0"/>
-        <w:ind w:left="-449" w:right="-629" w:hanging="0"/>
-        <w:jc w:val="both"/>
-        <w:rPr>
-          <w:b/>
-          <w:bCs/>
-          <w:sz w:val="32"/>
-          <w:szCs w:val="32"/>
-        </w:rPr>
-      </w:pPr>
-      <w:r>
-        <w:rPr>
-          <w:b/>
-          <w:bCs/>
-          <w:sz w:val="32"/>
-          <w:szCs w:val="32"/>
-        </w:rPr>
-      </w:r>
-    </w:p>
-    <w:p>
-      <w:pPr>
-        <w:pStyle w:val="Normal"/>
-        <w:widowControl/>
-        <w:bidi w:val="0"/>
-        <w:spacing w:lineRule="auto" w:line="240" w:before="0" w:after="0"/>
-        <w:ind w:left="-449" w:right="-629" w:hanging="0"/>
-        <w:jc w:val="both"/>
-        <w:rPr>
-          <w:b w:val="false"/>
-          <w:bCs w:val="false"/>
-          <w:sz w:val="24"/>
-          <w:szCs w:val="24"/>
-        </w:rPr>
-      </w:pPr>
-      <w:r>
-        <w:rPr>
-          <w:b w:val="false"/>
-          <w:bCs w:val="false"/>
-          <w:sz w:val="24"/>
-          <w:szCs w:val="24"/>
+          <w:b w:val="false"/>
+          <w:bCs w:val="false"/>
+          <w:sz w:val="22"/>
+          <w:szCs w:val="22"/>
+        </w:rPr>
+      </w:pPr>
+      <w:r>
+        <w:rPr>
+          <w:b w:val="false"/>
+          <w:bCs w:val="false"/>
+          <w:sz w:val="22"/>
+          <w:szCs w:val="22"/>
+        </w:rPr>
+      </w:r>
+    </w:p>
+    <w:p>
+      <w:pPr>
+        <w:pStyle w:val="Normal"/>
+        <w:widowControl/>
+        <w:bidi w:val="0"/>
+        <w:spacing w:lineRule="auto" w:line="240" w:before="0" w:after="0"/>
+        <w:ind w:left="-449" w:right="-629" w:hanging="0"/>
+        <w:jc w:val="both"/>
+        <w:rPr>
+          <w:b w:val="false"/>
+          <w:bCs w:val="false"/>
+          <w:sz w:val="22"/>
+          <w:szCs w:val="22"/>
+        </w:rPr>
+      </w:pPr>
+      <w:r>
+        <w:rPr>
+          <w:b w:val="false"/>
+          <w:bCs w:val="false"/>
+          <w:sz w:val="22"/>
+          <w:szCs w:val="22"/>
         </w:rPr>
         <w:t>Premiaciones de la CIIC, donde Ernesto David recibió la medalla de Oro de manos de su entrenador.</w:t>
       </w:r>
@@ -3747,31 +3754,6 @@
     <w:p>
       <w:pPr>
         <w:pStyle w:val="Normal"/>
-        <w:widowControl/>
-        <w:bidi w:val="0"/>
-        <w:spacing w:lineRule="auto" w:line="240" w:before="0" w:after="0"/>
-        <w:ind w:left="-449" w:right="-629" w:hanging="0"/>
-        <w:jc w:val="both"/>
-        <w:rPr>
-          <w:b w:val="false"/>
-          <w:bCs w:val="false"/>
-          <w:sz w:val="24"/>
-          <w:szCs w:val="24"/>
-        </w:rPr>
-      </w:pPr>
-      <w:r>
-        <w:rPr>
-          <w:b w:val="false"/>
-          <w:bCs w:val="false"/>
-          <w:sz w:val="24"/>
-          <w:szCs w:val="24"/>
-        </w:rPr>
-      </w:r>
-    </w:p>
-    <w:p>
-      <w:pPr>
-        <w:pStyle w:val="Normal"/>
-        <w:pageBreakBefore/>
         <w:widowControl/>
         <w:bidi w:val="0"/>
         <w:spacing w:lineRule="auto" w:line="240" w:before="0" w:after="0"/>

</xml_diff>